<commit_message>
todo update and func claiming
</commit_message>
<xml_diff>
--- a/To Do project.docx
+++ b/To Do project.docx
@@ -4,13 +4,11 @@
   <w:body>
     <w:p>
       <w:pPr>
-        <w:pStyle w:val="Kop1"/>
-      </w:pPr>
-      <w:proofErr w:type="spellStart"/>
+        <w:pStyle w:val="Heading1"/>
+      </w:pPr>
       <w:r>
         <w:t>Parser</w:t>
       </w:r>
-      <w:proofErr w:type="spellEnd"/>
       <w:r>
         <w:t xml:space="preserve"> (Deadline 21 maart) </w:t>
       </w:r>
@@ -19,26 +17,29 @@
       </w:r>
     </w:p>
     <w:p>
-      <w:proofErr w:type="spellStart"/>
-      <w:r>
-        <w:t>To</w:t>
-      </w:r>
-      <w:proofErr w:type="spellEnd"/>
-      <w:r>
-        <w:t xml:space="preserve"> do list: Reguliere expressie serie in acteurs, Input leveren voor de CSV </w:t>
-      </w:r>
-      <w:proofErr w:type="spellStart"/>
-      <w:r>
-        <w:t>parser</w:t>
-      </w:r>
-      <w:proofErr w:type="spellEnd"/>
-      <w:r>
-        <w:t xml:space="preserve"> zodat de data in CSV bestanden komt.</w:t>
-      </w:r>
-    </w:p>
-    <w:p>
-      <w:pPr>
-        <w:pStyle w:val="Kop1"/>
+      <w:pPr>
+        <w:rPr>
+          <w:b/>
+          <w:bCs/>
+        </w:rPr>
+      </w:pPr>
+      <w:r>
+        <w:t>To do list: Reguliere expressie serie in acteurs, Input leveren voor de CSV parser zodat de data in CSV bestanden komt.</w:t>
+      </w:r>
+      <w:r>
+        <w:t xml:space="preserve"> </w:t>
+      </w:r>
+      <w:r>
+        <w:rPr>
+          <w:b/>
+          <w:bCs/>
+        </w:rPr>
+        <w:t>[DONE]</w:t>
+      </w:r>
+    </w:p>
+    <w:p>
+      <w:pPr>
+        <w:pStyle w:val="Heading1"/>
       </w:pPr>
       <w:r>
         <w:t>SQL scripts (Deadline 28 maart)</w:t>
@@ -46,7 +47,7 @@
     </w:p>
     <w:p>
       <w:pPr>
-        <w:pStyle w:val="Lijstalinea"/>
+        <w:pStyle w:val="ListParagraph"/>
         <w:numPr>
           <w:ilvl w:val="0"/>
           <w:numId w:val="1"/>
@@ -58,27 +59,19 @@
     </w:p>
     <w:p>
       <w:pPr>
-        <w:pStyle w:val="Lijstalinea"/>
+        <w:pStyle w:val="ListParagraph"/>
         <w:numPr>
           <w:ilvl w:val="0"/>
           <w:numId w:val="1"/>
         </w:numPr>
       </w:pPr>
       <w:r>
-        <w:t xml:space="preserve">Er moet een script komen die er voor zorgt dat die van </w:t>
-      </w:r>
-      <w:proofErr w:type="spellStart"/>
-      <w:r>
-        <w:t>raw</w:t>
-      </w:r>
-      <w:proofErr w:type="spellEnd"/>
-      <w:r>
-        <w:t xml:space="preserve"> data goed gestructureerde tabellen maakt</w:t>
-      </w:r>
-    </w:p>
-    <w:p>
-      <w:pPr>
-        <w:pStyle w:val="Lijstalinea"/>
+        <w:t>Er moet een script komen die er voor zorgt dat die van raw data goed gestructureerde tabellen maakt</w:t>
+      </w:r>
+    </w:p>
+    <w:p>
+      <w:pPr>
+        <w:pStyle w:val="ListParagraph"/>
         <w:numPr>
           <w:ilvl w:val="0"/>
           <w:numId w:val="1"/>
@@ -91,91 +84,89 @@
     <w:p/>
     <w:p>
       <w:pPr>
-        <w:pStyle w:val="Kop1"/>
-      </w:pPr>
-      <w:r>
+        <w:pStyle w:val="Heading1"/>
+        <w:rPr>
+          <w:lang w:val="en-GB"/>
+        </w:rPr>
+      </w:pPr>
+      <w:r>
+        <w:rPr>
+          <w:lang w:val="en-GB"/>
+        </w:rPr>
         <w:t>UML-analyse</w:t>
       </w:r>
       <w:r>
+        <w:rPr>
+          <w:lang w:val="en-GB"/>
+        </w:rPr>
         <w:t xml:space="preserve"> (Deadline 4 april)</w:t>
       </w:r>
       <w:r>
+        <w:rPr>
+          <w:lang w:val="en-GB"/>
+        </w:rPr>
         <w:t>:</w:t>
       </w:r>
       <w:r>
+        <w:rPr>
+          <w:lang w:val="en-GB"/>
+        </w:rPr>
         <w:t xml:space="preserve"> Max en Patrick</w:t>
       </w:r>
     </w:p>
     <w:p>
       <w:pPr>
-        <w:pStyle w:val="Geenafstand"/>
-      </w:pPr>
-      <w:r>
-        <w:t xml:space="preserve"> Er moet een ‘4+1’ model gemaakt worden. Een 4+1 model bestaat uit:</w:t>
-      </w:r>
-    </w:p>
-    <w:p>
-      <w:pPr>
-        <w:pStyle w:val="Geenafstand"/>
+        <w:pStyle w:val="NoSpacing"/>
+      </w:pPr>
+      <w:r>
+        <w:rPr>
+          <w:lang w:val="en-GB"/>
+        </w:rPr>
+        <w:t xml:space="preserve"> </w:t>
+      </w:r>
+      <w:r>
+        <w:t>Er moet een ‘4+1’ model gemaakt worden. Een 4+1 model bestaat uit:</w:t>
+      </w:r>
+    </w:p>
+    <w:p>
+      <w:pPr>
+        <w:pStyle w:val="NoSpacing"/>
         <w:numPr>
           <w:ilvl w:val="0"/>
           <w:numId w:val="1"/>
         </w:numPr>
       </w:pPr>
-      <w:proofErr w:type="spellStart"/>
-      <w:r>
-        <w:t>Klassediagram</w:t>
-      </w:r>
-      <w:proofErr w:type="spellEnd"/>
-      <w:r>
-        <w:t xml:space="preserve"> (Logisch)</w:t>
-      </w:r>
-    </w:p>
-    <w:p>
-      <w:pPr>
-        <w:pStyle w:val="Geenafstand"/>
+      <w:r>
+        <w:t>Klassediagram (Logisch)</w:t>
+      </w:r>
+    </w:p>
+    <w:p>
+      <w:pPr>
+        <w:pStyle w:val="NoSpacing"/>
         <w:numPr>
           <w:ilvl w:val="0"/>
           <w:numId w:val="1"/>
         </w:numPr>
       </w:pPr>
-      <w:proofErr w:type="spellStart"/>
-      <w:r>
-        <w:t>Sequence</w:t>
-      </w:r>
-      <w:proofErr w:type="spellEnd"/>
-      <w:r>
-        <w:t xml:space="preserve"> Diagram (Proces)</w:t>
-      </w:r>
-    </w:p>
-    <w:p>
-      <w:pPr>
-        <w:pStyle w:val="Geenafstand"/>
+      <w:r>
+        <w:t>Sequence Diagram (Proces)</w:t>
+      </w:r>
+    </w:p>
+    <w:p>
+      <w:pPr>
+        <w:pStyle w:val="NoSpacing"/>
         <w:numPr>
           <w:ilvl w:val="0"/>
           <w:numId w:val="1"/>
         </w:numPr>
       </w:pPr>
-      <w:proofErr w:type="spellStart"/>
-      <w:r>
-        <w:t>Use</w:t>
-      </w:r>
-      <w:proofErr w:type="spellEnd"/>
-      <w:r>
-        <w:t>-Case Diagram (</w:t>
-      </w:r>
-      <w:proofErr w:type="spellStart"/>
-      <w:r>
-        <w:t>scenarios</w:t>
-      </w:r>
-      <w:proofErr w:type="spellEnd"/>
-      <w:r>
-        <w:t>)</w:t>
-      </w:r>
-    </w:p>
-    <w:p>
-      <w:pPr>
-        <w:pStyle w:val="Geenafstand"/>
+      <w:r>
+        <w:t>Use-Case Diagram (scenarios)</w:t>
+      </w:r>
+    </w:p>
+    <w:p>
+      <w:pPr>
+        <w:pStyle w:val="NoSpacing"/>
         <w:numPr>
           <w:ilvl w:val="0"/>
           <w:numId w:val="1"/>
@@ -187,7 +178,7 @@
     </w:p>
     <w:p>
       <w:pPr>
-        <w:pStyle w:val="Geenafstand"/>
+        <w:pStyle w:val="NoSpacing"/>
         <w:numPr>
           <w:ilvl w:val="0"/>
           <w:numId w:val="1"/>
@@ -199,13 +190,13 @@
     </w:p>
     <w:p>
       <w:pPr>
-        <w:pStyle w:val="Geenafstand"/>
+        <w:pStyle w:val="NoSpacing"/>
         <w:ind w:left="45"/>
       </w:pPr>
     </w:p>
     <w:p>
       <w:pPr>
-        <w:pStyle w:val="Kop1"/>
+        <w:pStyle w:val="Heading1"/>
       </w:pPr>
       <w:r>
         <w:t>Visualisatiecode</w:t>
@@ -216,7 +207,7 @@
     </w:p>
     <w:p>
       <w:pPr>
-        <w:pStyle w:val="Lijstalinea"/>
+        <w:pStyle w:val="ListParagraph"/>
         <w:numPr>
           <w:ilvl w:val="0"/>
           <w:numId w:val="1"/>
@@ -231,7 +222,7 @@
     </w:p>
     <w:p>
       <w:pPr>
-        <w:pStyle w:val="Lijstalinea"/>
+        <w:pStyle w:val="ListParagraph"/>
         <w:numPr>
           <w:ilvl w:val="0"/>
           <w:numId w:val="1"/>
@@ -243,66 +234,50 @@
     </w:p>
     <w:p>
       <w:pPr>
-        <w:pStyle w:val="Kop1"/>
-      </w:pPr>
-      <w:r>
-        <w:t>SQL-</w:t>
-      </w:r>
-      <w:proofErr w:type="spellStart"/>
-      <w:r>
-        <w:t>queries</w:t>
-      </w:r>
-      <w:proofErr w:type="spellEnd"/>
-      <w:r>
-        <w:t xml:space="preserve"> </w:t>
-      </w:r>
-      <w:r>
-        <w:t>(Deadline 4 april)</w:t>
-      </w:r>
-      <w:r>
-        <w:t xml:space="preserve"> Wietse en Miel</w:t>
-      </w:r>
-    </w:p>
-    <w:p>
-      <w:pPr>
-        <w:pStyle w:val="Lijstalinea"/>
+        <w:pStyle w:val="Heading1"/>
+      </w:pPr>
+      <w:r>
+        <w:t>SQL-queries</w:t>
+      </w:r>
+      <w:r>
+        <w:t xml:space="preserve"> (Deadline 4 april) Wietse en Miel</w:t>
+      </w:r>
+    </w:p>
+    <w:p>
+      <w:pPr>
+        <w:pStyle w:val="ListParagraph"/>
         <w:numPr>
           <w:ilvl w:val="0"/>
           <w:numId w:val="1"/>
         </w:numPr>
       </w:pPr>
       <w:r>
-        <w:t xml:space="preserve">De </w:t>
-      </w:r>
-      <w:proofErr w:type="spellStart"/>
-      <w:r>
-        <w:t>queries</w:t>
-      </w:r>
-      <w:proofErr w:type="spellEnd"/>
-      <w:r>
-        <w:t xml:space="preserve"> die je gebruikt om gegevens uit de database te halen voor grafische weergaven voor het beantwoorden van de 10 vragen</w:t>
-      </w:r>
-    </w:p>
-    <w:p>
-      <w:pPr>
-        <w:pStyle w:val="Kop1"/>
-      </w:pPr>
-      <w:r>
+        <w:t>De queries die je gebruikt om gegevens uit de database te halen voor grafische weergaven voor het beantwoorden van de 10 vragen</w:t>
+      </w:r>
+    </w:p>
+    <w:p>
+      <w:pPr>
+        <w:pStyle w:val="Heading1"/>
+        <w:rPr>
+          <w:lang w:val="en-GB"/>
+        </w:rPr>
+      </w:pPr>
+      <w:r>
+        <w:rPr>
+          <w:lang w:val="en-GB"/>
+        </w:rPr>
         <w:t>R-Scripts</w:t>
       </w:r>
       <w:r>
-        <w:t xml:space="preserve"> </w:t>
-      </w:r>
-      <w:r>
-        <w:t>(Deadline 4 april)</w:t>
-      </w:r>
-      <w:r>
-        <w:t xml:space="preserve"> Miel en Patrick</w:t>
-      </w:r>
-    </w:p>
-    <w:p>
-      <w:pPr>
-        <w:pStyle w:val="Lijstalinea"/>
+        <w:rPr>
+          <w:lang w:val="en-GB"/>
+        </w:rPr>
+        <w:t xml:space="preserve"> (Deadline 4 april) Miel en Patrick</w:t>
+      </w:r>
+    </w:p>
+    <w:p>
+      <w:pPr>
+        <w:pStyle w:val="ListParagraph"/>
         <w:numPr>
           <w:ilvl w:val="0"/>
           <w:numId w:val="1"/>
@@ -314,71 +289,25 @@
     </w:p>
     <w:p>
       <w:pPr>
-        <w:pStyle w:val="Kop1"/>
+        <w:pStyle w:val="Heading1"/>
       </w:pPr>
       <w:r>
         <w:t>Databasestructuur</w:t>
       </w:r>
       <w:r>
-        <w:t xml:space="preserve"> </w:t>
-      </w:r>
-      <w:r>
-        <w:t>(Deadline 4 april)</w:t>
-      </w:r>
-      <w:r>
-        <w:t xml:space="preserve"> Max en Wietse</w:t>
-      </w:r>
-    </w:p>
-    <w:p>
-      <w:pPr>
-        <w:pStyle w:val="Lijstalinea"/>
+        <w:t xml:space="preserve"> (Deadline 4 april) Max en Wietse</w:t>
+      </w:r>
+    </w:p>
+    <w:p>
+      <w:pPr>
+        <w:pStyle w:val="ListParagraph"/>
         <w:numPr>
           <w:ilvl w:val="0"/>
           <w:numId w:val="1"/>
         </w:numPr>
       </w:pPr>
       <w:r>
-        <w:t xml:space="preserve">Relationeel databaseschema bestaande uit tabellen met daarbij de primaire en </w:t>
-      </w:r>
-      <w:proofErr w:type="spellStart"/>
-      <w:r>
-        <w:t>referentiële</w:t>
-      </w:r>
-      <w:proofErr w:type="spellEnd"/>
-      <w:r>
-        <w:t xml:space="preserve"> sleutels(</w:t>
-      </w:r>
-      <w:proofErr w:type="spellStart"/>
-      <w:r>
-        <w:t>primary</w:t>
-      </w:r>
-      <w:proofErr w:type="spellEnd"/>
-      <w:r>
-        <w:t xml:space="preserve"> </w:t>
-      </w:r>
-      <w:proofErr w:type="spellStart"/>
-      <w:r>
-        <w:t>keys</w:t>
-      </w:r>
-      <w:proofErr w:type="spellEnd"/>
-      <w:r>
-        <w:t xml:space="preserve"> en </w:t>
-      </w:r>
-      <w:proofErr w:type="spellStart"/>
-      <w:r>
-        <w:t>foreign</w:t>
-      </w:r>
-      <w:proofErr w:type="spellEnd"/>
-      <w:r>
-        <w:t xml:space="preserve"> </w:t>
-      </w:r>
-      <w:proofErr w:type="spellStart"/>
-      <w:r>
-        <w:t>keys</w:t>
-      </w:r>
-      <w:proofErr w:type="spellEnd"/>
-      <w:r>
-        <w:t>) en indices. Dit moet getoond worden in een geschikte weergave zodat de structuur van de database duidelijk tentoongesteld word.</w:t>
+        <w:t>Relationeel databaseschema bestaande uit tabellen met daarbij de primaire en referentiële sleutels(primary keys en foreign keys) en indices. Dit moet getoond worden in een geschikte weergave zodat de structuur van de database duidelijk tentoongesteld word.</w:t>
       </w:r>
     </w:p>
     <w:p/>
@@ -907,15 +836,15 @@
     <w:lsdException w:name="Unresolved Mention" w:semiHidden="1" w:unhideWhenUsed="1"/>
     <w:lsdException w:name="Smart Link" w:semiHidden="1" w:unhideWhenUsed="1"/>
   </w:latentStyles>
-  <w:style w:type="paragraph" w:default="1" w:styleId="Standaard">
+  <w:style w:type="paragraph" w:default="1" w:styleId="Normal">
     <w:name w:val="Normal"/>
     <w:qFormat/>
   </w:style>
-  <w:style w:type="paragraph" w:styleId="Kop1">
+  <w:style w:type="paragraph" w:styleId="Heading1">
     <w:name w:val="heading 1"/>
-    <w:basedOn w:val="Standaard"/>
-    <w:next w:val="Standaard"/>
-    <w:link w:val="Kop1Char"/>
+    <w:basedOn w:val="Normal"/>
+    <w:next w:val="Normal"/>
+    <w:link w:val="Heading1Char"/>
     <w:uiPriority w:val="9"/>
     <w:qFormat/>
     <w:rsid w:val="00352542"/>
@@ -932,13 +861,13 @@
       <w:szCs w:val="32"/>
     </w:rPr>
   </w:style>
-  <w:style w:type="character" w:default="1" w:styleId="Standaardalinea-lettertype">
+  <w:style w:type="character" w:default="1" w:styleId="DefaultParagraphFont">
     <w:name w:val="Default Paragraph Font"/>
     <w:uiPriority w:val="1"/>
     <w:semiHidden/>
     <w:unhideWhenUsed/>
   </w:style>
-  <w:style w:type="table" w:default="1" w:styleId="Standaardtabel">
+  <w:style w:type="table" w:default="1" w:styleId="TableNormal">
     <w:name w:val="Normal Table"/>
     <w:uiPriority w:val="99"/>
     <w:semiHidden/>
@@ -953,16 +882,16 @@
       </w:tblCellMar>
     </w:tblPr>
   </w:style>
-  <w:style w:type="numbering" w:default="1" w:styleId="Geenlijst">
+  <w:style w:type="numbering" w:default="1" w:styleId="NoList">
     <w:name w:val="No List"/>
     <w:uiPriority w:val="99"/>
     <w:semiHidden/>
     <w:unhideWhenUsed/>
   </w:style>
-  <w:style w:type="character" w:customStyle="1" w:styleId="Kop1Char">
-    <w:name w:val="Kop 1 Char"/>
-    <w:basedOn w:val="Standaardalinea-lettertype"/>
-    <w:link w:val="Kop1"/>
+  <w:style w:type="character" w:customStyle="1" w:styleId="Heading1Char">
+    <w:name w:val="Heading 1 Char"/>
+    <w:basedOn w:val="DefaultParagraphFont"/>
+    <w:link w:val="Heading1"/>
     <w:uiPriority w:val="9"/>
     <w:rsid w:val="00352542"/>
     <w:rPr>
@@ -972,7 +901,7 @@
       <w:szCs w:val="32"/>
     </w:rPr>
   </w:style>
-  <w:style w:type="paragraph" w:styleId="Geenafstand">
+  <w:style w:type="paragraph" w:styleId="NoSpacing">
     <w:name w:val="No Spacing"/>
     <w:uiPriority w:val="1"/>
     <w:qFormat/>
@@ -981,9 +910,9 @@
       <w:spacing w:after="0" w:line="240" w:lineRule="auto"/>
     </w:pPr>
   </w:style>
-  <w:style w:type="paragraph" w:styleId="Lijstalinea">
+  <w:style w:type="paragraph" w:styleId="ListParagraph">
     <w:name w:val="List Paragraph"/>
-    <w:basedOn w:val="Standaard"/>
+    <w:basedOn w:val="Normal"/>
     <w:uiPriority w:val="34"/>
     <w:qFormat/>
     <w:rsid w:val="006B2680"/>

</xml_diff>